<commit_message>
update typos 	modified:   docs/XCCDF_Remediation_BCP_draft_1.0.1.docx
</commit_message>
<xml_diff>
--- a/docs/XCCDF_Remediation_BCP_draft_1.0.1.docx
+++ b/docs/XCCDF_Remediation_BCP_draft_1.0.1.docx
@@ -5,6 +5,7 @@
     <w:p>
       <w:pPr>
         <w:pStyle w:val="Title"/>
+        <w:jc w:val="center"/>
       </w:pPr>
       <w:r>
         <w:t xml:space="preserve">Using </w:t>
@@ -38,6 +39,17 @@
       </w:r>
     </w:p>
     <w:p>
+      <w:pPr>
+        <w:jc w:val="center"/>
+      </w:pPr>
+      <w:r>
+        <w:t>Version 1.0.1</w:t>
+      </w:r>
+    </w:p>
+    <w:p>
+      <w:pPr>
+        <w:jc w:val="center"/>
+      </w:pPr>
       <w:r>
         <w:t>Author: Luis Nunez</w:t>
       </w:r>
@@ -47,6 +59,16 @@
         </w:rPr>
         <w:footnoteReference w:id="1"/>
       </w:r>
+    </w:p>
+    <w:p>
+      <w:pPr>
+        <w:jc w:val="center"/>
+      </w:pPr>
+      <w:r>
+        <w:t>01/03/2014</w:t>
+      </w:r>
+      <w:bookmarkStart w:id="0" w:name="_GoBack"/>
+      <w:bookmarkEnd w:id="0"/>
     </w:p>
     <w:sdt>
       <w:sdtPr>
@@ -1441,12 +1463,11 @@
           <w:numId w:val="5"/>
         </w:numPr>
       </w:pPr>
-      <w:bookmarkStart w:id="0" w:name="_Toc362000998"/>
-      <w:r>
-        <w:lastRenderedPageBreak/>
+      <w:bookmarkStart w:id="1" w:name="_Toc362000998"/>
+      <w:r>
         <w:t>Executive Summary</w:t>
       </w:r>
-      <w:bookmarkEnd w:id="0"/>
+      <w:bookmarkEnd w:id="1"/>
     </w:p>
     <w:p>
       <w:r>
@@ -1657,7 +1678,7 @@
           <w:numId w:val="5"/>
         </w:numPr>
       </w:pPr>
-      <w:bookmarkStart w:id="1" w:name="_Toc362000999"/>
+      <w:bookmarkStart w:id="2" w:name="_Toc362000999"/>
       <w:r>
         <w:t>Configuration C</w:t>
       </w:r>
@@ -1670,7 +1691,7 @@
       <w:r>
         <w:t>asics</w:t>
       </w:r>
-      <w:bookmarkEnd w:id="1"/>
+      <w:bookmarkEnd w:id="2"/>
     </w:p>
     <w:p>
       <w:r>
@@ -1691,14 +1712,14 @@
           <w:numId w:val="5"/>
         </w:numPr>
       </w:pPr>
-      <w:bookmarkStart w:id="2" w:name="_Toc362001000"/>
+      <w:bookmarkStart w:id="3" w:name="_Toc362001000"/>
       <w:r>
         <w:t>Content E</w:t>
       </w:r>
       <w:r>
         <w:t>cosystem</w:t>
       </w:r>
-      <w:bookmarkEnd w:id="2"/>
+      <w:bookmarkEnd w:id="3"/>
     </w:p>
     <w:p>
       <w:r>
@@ -1744,6 +1765,7 @@
         </w:numPr>
       </w:pPr>
       <w:r>
+        <w:lastRenderedPageBreak/>
         <w:t>Guides</w:t>
       </w:r>
       <w:r>
@@ -1813,7 +1835,6 @@
         </w:numPr>
       </w:pPr>
       <w:r>
-        <w:lastRenderedPageBreak/>
         <w:t>Configuration audit check logic</w:t>
       </w:r>
       <w:r>
@@ -2459,7 +2480,6 @@
     <w:p/>
     <w:p>
       <w:r>
-        <w:lastRenderedPageBreak/>
         <w:t>Summarizing, the configuration content ecosystem can be described in terms of content creators and consumers as shown in the graphic below.</w:t>
       </w:r>
     </w:p>
@@ -2497,14 +2517,14 @@
           <w:numId w:val="5"/>
         </w:numPr>
       </w:pPr>
-      <w:bookmarkStart w:id="3" w:name="_Toc362001001"/>
+      <w:bookmarkStart w:id="4" w:name="_Toc362001001"/>
       <w:r>
         <w:t xml:space="preserve">Configuration </w:t>
       </w:r>
       <w:r>
         <w:t>Audit Check logic</w:t>
       </w:r>
-      <w:bookmarkEnd w:id="3"/>
+      <w:bookmarkEnd w:id="4"/>
     </w:p>
     <w:p>
       <w:pPr>
@@ -2781,11 +2801,11 @@
           <w:numId w:val="5"/>
         </w:numPr>
       </w:pPr>
-      <w:bookmarkStart w:id="4" w:name="_Toc362001002"/>
+      <w:bookmarkStart w:id="5" w:name="_Toc362001002"/>
       <w:r>
         <w:t>Fix logic</w:t>
       </w:r>
-      <w:bookmarkEnd w:id="4"/>
+      <w:bookmarkEnd w:id="5"/>
     </w:p>
     <w:p>
       <w:r>
@@ -2811,6 +2831,7 @@
         <w:ind w:left="720"/>
       </w:pPr>
       <w:r>
+        <w:lastRenderedPageBreak/>
         <w:t xml:space="preserve">Applicable </w:t>
       </w:r>
       <w:r>
@@ -2857,7 +2878,6 @@
         <w:ind w:left="720"/>
       </w:pPr>
       <w:r>
-        <w:lastRenderedPageBreak/>
         <w:t>Configuration setting - The configuration setting that needs to be changed.</w:t>
       </w:r>
     </w:p>
@@ -3005,7 +3025,13 @@
         <w:t>fix</w:t>
       </w:r>
       <w:r>
-        <w:t xml:space="preserve"> is a sequence of actions applied to an end system or a part the end system's operating environment to implement either a mitigation or remediation.</w:t>
+        <w:t xml:space="preserve"> is a sequence of actions applied to an end system or a part </w:t>
+      </w:r>
+      <w:r>
+        <w:t xml:space="preserve">of </w:t>
+      </w:r>
+      <w:r>
+        <w:t>the end system's operating environment to implement either a mitigation or remediation.</w:t>
       </w:r>
     </w:p>
     <w:p/>
@@ -3276,7 +3302,7 @@
           <w:numId w:val="5"/>
         </w:numPr>
       </w:pPr>
-      <w:bookmarkStart w:id="5" w:name="_Toc362001003"/>
+      <w:bookmarkStart w:id="6" w:name="_Toc362001003"/>
       <w:r>
         <w:t>S</w:t>
       </w:r>
@@ -3292,7 +3318,7 @@
       <w:r>
         <w:t>tandardization</w:t>
       </w:r>
-      <w:bookmarkEnd w:id="5"/>
+      <w:bookmarkEnd w:id="6"/>
       <w:r>
         <w:t xml:space="preserve"> </w:t>
       </w:r>
@@ -3611,14 +3637,14 @@
           <w:numId w:val="5"/>
         </w:numPr>
       </w:pPr>
-      <w:bookmarkStart w:id="6" w:name="_Toc362001004"/>
+      <w:bookmarkStart w:id="7" w:name="_Toc362001004"/>
       <w:r>
         <w:t>DISA</w:t>
       </w:r>
       <w:r>
         <w:t xml:space="preserve"> STIGs and Red Hat</w:t>
       </w:r>
-      <w:bookmarkEnd w:id="6"/>
+      <w:bookmarkEnd w:id="7"/>
       <w:r>
         <w:t xml:space="preserve"> </w:t>
       </w:r>
@@ -3985,14 +4011,14 @@
           <w:numId w:val="5"/>
         </w:numPr>
       </w:pPr>
-      <w:bookmarkStart w:id="7" w:name="_Toc362001005"/>
+      <w:bookmarkStart w:id="8" w:name="_Toc362001005"/>
       <w:r>
         <w:t xml:space="preserve">XCCDF </w:t>
       </w:r>
       <w:r>
         <w:t>elements</w:t>
       </w:r>
-      <w:bookmarkEnd w:id="7"/>
+      <w:bookmarkEnd w:id="8"/>
     </w:p>
     <w:p>
       <w:r>
@@ -4176,7 +4202,7 @@
           <w:numId w:val="5"/>
         </w:numPr>
       </w:pPr>
-      <w:bookmarkStart w:id="8" w:name="_Toc362001006"/>
+      <w:bookmarkStart w:id="9" w:name="_Toc362001006"/>
       <w:r>
         <w:lastRenderedPageBreak/>
         <w:t>&lt;</w:t>
@@ -4206,7 +4232,7 @@
       <w:r>
         <w:t>&gt;</w:t>
       </w:r>
-      <w:bookmarkEnd w:id="8"/>
+      <w:bookmarkEnd w:id="9"/>
     </w:p>
     <w:p>
       <w:r>
@@ -4950,7 +4976,7 @@
           <w:numId w:val="5"/>
         </w:numPr>
       </w:pPr>
-      <w:bookmarkStart w:id="9" w:name="_Toc362001007"/>
+      <w:bookmarkStart w:id="10" w:name="_Toc362001007"/>
       <w:r>
         <w:t>&lt;</w:t>
       </w:r>
@@ -4965,7 +4991,7 @@
       <w:r>
         <w:t>&gt;</w:t>
       </w:r>
-      <w:bookmarkEnd w:id="9"/>
+      <w:bookmarkEnd w:id="10"/>
     </w:p>
     <w:p>
       <w:r>
@@ -5282,14 +5308,14 @@
           <w:numId w:val="5"/>
         </w:numPr>
       </w:pPr>
-      <w:bookmarkStart w:id="10" w:name="_Toc362001008"/>
+      <w:bookmarkStart w:id="11" w:name="_Toc362001008"/>
       <w:r>
         <w:t>f</w:t>
       </w:r>
       <w:r>
         <w:t>ixref</w:t>
       </w:r>
-      <w:bookmarkEnd w:id="10"/>
+      <w:bookmarkEnd w:id="11"/>
     </w:p>
     <w:p>
       <w:r>
@@ -5439,7 +5465,7 @@
           <w:numId w:val="5"/>
         </w:numPr>
       </w:pPr>
-      <w:bookmarkStart w:id="11" w:name="_Toc362001009"/>
+      <w:bookmarkStart w:id="12" w:name="_Toc362001009"/>
       <w:r>
         <w:t>&lt;xccdf:f</w:t>
       </w:r>
@@ -5449,7 +5475,7 @@
       <w:r>
         <w:t>&gt;</w:t>
       </w:r>
-      <w:bookmarkEnd w:id="11"/>
+      <w:bookmarkEnd w:id="12"/>
     </w:p>
     <w:p>
       <w:r>
@@ -5593,14 +5619,14 @@
           <w:numId w:val="5"/>
         </w:numPr>
       </w:pPr>
-      <w:bookmarkStart w:id="12" w:name="_Toc362001010"/>
+      <w:bookmarkStart w:id="13" w:name="_Toc362001010"/>
       <w:r>
         <w:t>f</w:t>
       </w:r>
       <w:r>
         <w:t>ix system</w:t>
       </w:r>
-      <w:bookmarkEnd w:id="12"/>
+      <w:bookmarkEnd w:id="13"/>
     </w:p>
     <w:p>
       <w:r>
@@ -5672,7 +5698,10 @@
         <w:t xml:space="preserve"> </w:t>
       </w:r>
       <w:r>
-        <w:t xml:space="preserve">below indicates the that the content is a </w:t>
+        <w:t xml:space="preserve">below indicates </w:t>
+      </w:r>
+      <w:r>
+        <w:t xml:space="preserve">that the content is a </w:t>
       </w:r>
       <w:r>
         <w:t>shell script.</w:t>
@@ -5810,7 +5839,7 @@
           <w:numId w:val="5"/>
         </w:numPr>
       </w:pPr>
-      <w:bookmarkStart w:id="13" w:name="_Toc362001011"/>
+      <w:bookmarkStart w:id="14" w:name="_Toc362001011"/>
       <w:r>
         <w:t>f</w:t>
       </w:r>
@@ -5820,7 +5849,7 @@
       <w:r>
         <w:t>s</w:t>
       </w:r>
-      <w:bookmarkEnd w:id="13"/>
+      <w:bookmarkEnd w:id="14"/>
     </w:p>
     <w:p>
       <w:r>
@@ -5897,15 +5926,7 @@
         <w:t xml:space="preserve">the </w:t>
       </w:r>
       <w:r>
-        <w:t>&lt;</w:t>
-      </w:r>
-      <w:proofErr w:type="spellStart"/>
-      <w:r>
-        <w:t>xccdf</w:t>
-      </w:r>
-      <w:proofErr w:type="spellEnd"/>
-      <w:r>
-        <w:t>: system=”</w:t>
+        <w:t>&lt;xccdf: system=”</w:t>
       </w:r>
       <w:proofErr w:type="spellStart"/>
       <w:r>
@@ -6228,25 +6249,7 @@
           <w:sz w:val="18"/>
           <w:szCs w:val="18"/>
         </w:rPr>
-        <w:t xml:space="preserve">&lt;check-content-ref name="oval:com.c3isecurity.ios:def:1111" </w:t>
-      </w:r>
-      <w:proofErr w:type="spellStart"/>
-      <w:r>
-        <w:rPr>
-          <w:rFonts w:ascii="Courier New" w:hAnsi="Courier New" w:cs="Courier New"/>
-          <w:sz w:val="18"/>
-          <w:szCs w:val="18"/>
-        </w:rPr>
-        <w:t>href</w:t>
-      </w:r>
-      <w:proofErr w:type="spellEnd"/>
-      <w:r>
-        <w:rPr>
-          <w:rFonts w:ascii="Courier New" w:hAnsi="Courier New" w:cs="Courier New"/>
-          <w:sz w:val="18"/>
-          <w:szCs w:val="18"/>
-        </w:rPr>
-        <w:t>="cisco-ios-oval.xml"/&gt;</w:t>
+        <w:t>&lt;check-content-ref name="oval:com.c3isecurity.ios:def:1111" href="cisco-ios-oval.xml"/&gt;</w:t>
       </w:r>
     </w:p>
     <w:p>
@@ -6314,14 +6317,14 @@
           <w:numId w:val="5"/>
         </w:numPr>
       </w:pPr>
-      <w:bookmarkStart w:id="14" w:name="_Toc362001012"/>
+      <w:bookmarkStart w:id="15" w:name="_Toc362001012"/>
       <w:r>
         <w:t>p</w:t>
       </w:r>
       <w:r>
         <w:t>latform</w:t>
       </w:r>
-      <w:bookmarkEnd w:id="14"/>
+      <w:bookmarkEnd w:id="15"/>
     </w:p>
     <w:p>
       <w:r>
@@ -6584,25 +6587,7 @@
           <w:sz w:val="18"/>
           <w:szCs w:val="18"/>
         </w:rPr>
-        <w:t xml:space="preserve">                &lt;check-content-ref name="oval:com.c3isecurity.ios:def:1111" </w:t>
-      </w:r>
-      <w:proofErr w:type="spellStart"/>
-      <w:r>
-        <w:rPr>
-          <w:rFonts w:ascii="Courier New" w:hAnsi="Courier New" w:cs="Courier New"/>
-          <w:sz w:val="18"/>
-          <w:szCs w:val="18"/>
-        </w:rPr>
-        <w:t>href</w:t>
-      </w:r>
-      <w:proofErr w:type="spellEnd"/>
-      <w:r>
-        <w:rPr>
-          <w:rFonts w:ascii="Courier New" w:hAnsi="Courier New" w:cs="Courier New"/>
-          <w:sz w:val="18"/>
-          <w:szCs w:val="18"/>
-        </w:rPr>
-        <w:t>="cisco-ios-oval.xml"/&gt;</w:t>
+        <w:t xml:space="preserve">                &lt;check-content-ref name="oval:com.c3isecurity.ios:def:1111" href="cisco-ios-oval.xml"/&gt;</w:t>
       </w:r>
     </w:p>
     <w:p>
@@ -6660,14 +6645,14 @@
           <w:numId w:val="5"/>
         </w:numPr>
       </w:pPr>
-      <w:bookmarkStart w:id="15" w:name="_Toc362001013"/>
+      <w:bookmarkStart w:id="16" w:name="_Toc362001013"/>
       <w:r>
         <w:t>r</w:t>
       </w:r>
       <w:r>
         <w:t>eboot</w:t>
       </w:r>
-      <w:bookmarkEnd w:id="15"/>
+      <w:bookmarkEnd w:id="16"/>
     </w:p>
     <w:p>
       <w:r>
@@ -6837,8 +6822,6 @@
         </w:rPr>
         <w:t>" platform="</w:t>
       </w:r>
-      <w:bookmarkStart w:id="16" w:name="_GoBack"/>
-      <w:bookmarkEnd w:id="16"/>
       <w:r>
         <w:rPr>
           <w:rFonts w:ascii="Courier New" w:hAnsi="Courier New" w:cs="Courier New"/>
@@ -6993,25 +6976,7 @@
           <w:sz w:val="18"/>
           <w:szCs w:val="18"/>
         </w:rPr>
-        <w:t xml:space="preserve">&lt;check-content-ref name="oval:com.c3isecurity.junos:def:3333" </w:t>
-      </w:r>
-      <w:proofErr w:type="spellStart"/>
-      <w:r>
-        <w:rPr>
-          <w:rFonts w:ascii="Courier New" w:hAnsi="Courier New" w:cs="Courier New"/>
-          <w:sz w:val="18"/>
-          <w:szCs w:val="18"/>
-        </w:rPr>
-        <w:t>href</w:t>
-      </w:r>
-      <w:proofErr w:type="spellEnd"/>
-      <w:r>
-        <w:rPr>
-          <w:rFonts w:ascii="Courier New" w:hAnsi="Courier New" w:cs="Courier New"/>
-          <w:sz w:val="18"/>
-          <w:szCs w:val="18"/>
-        </w:rPr>
-        <w:t>="juniper-junos-oval.xml"/&gt;</w:t>
+        <w:t>&lt;check-content-ref name="oval:com.c3isecurity.junos:def:3333" href="juniper-junos-oval.xml"/&gt;</w:t>
       </w:r>
     </w:p>
     <w:p>

</xml_diff>